<commit_message>
started design on PMS added components and values
</commit_message>
<xml_diff>
--- a/Hardware/PowerManagementSystem circuit.docx
+++ b/Hardware/PowerManagementSystem circuit.docx
@@ -6,9 +6,11 @@
       <w:pPr>
         <w:pStyle w:val="Kop1"/>
       </w:pPr>
+      <w:proofErr w:type="spellStart"/>
       <w:r>
         <w:t>PowerManagementSystem</w:t>
       </w:r>
+      <w:proofErr w:type="spellEnd"/>
     </w:p>
     <w:p>
       <w:r>
@@ -39,11 +41,19 @@
             <v:imagedata r:id="rId5" o:title=""/>
             <w10:wrap type="square" side="right"/>
           </v:shape>
-          <o:OLEObject Type="Embed" ProgID="Excel.Sheet.12" ShapeID="_x0000_s1026" DrawAspect="Content" ObjectID="_1723985680" r:id="rId6"/>
+          <o:OLEObject Type="Embed" ProgID="Excel.Sheet.12" ShapeID="_x0000_s1026" DrawAspect="Content" ObjectID="_1724058923" r:id="rId6"/>
         </w:object>
       </w:r>
       <w:r>
-        <w:t xml:space="preserve">The PowerManagementSystem </w:t>
+        <w:t xml:space="preserve">The </w:t>
+      </w:r>
+      <w:proofErr w:type="spellStart"/>
+      <w:r>
+        <w:t>PowerManagementSystem</w:t>
+      </w:r>
+      <w:proofErr w:type="spellEnd"/>
+      <w:r>
+        <w:t xml:space="preserve"> </w:t>
       </w:r>
       <w:r>
         <w:t xml:space="preserve">(PMS) </w:t>
@@ -67,16 +77,58 @@
         <w:t>components that require power:</w:t>
       </w:r>
     </w:p>
-    <w:p>
-      <w:pPr>
-        <w:ind w:left="360"/>
-      </w:pPr>
-    </w:p>
+    <w:p/>
     <w:p>
       <w:pPr>
         <w:pStyle w:val="Kop1"/>
       </w:pPr>
       <w:r>
+        <w:t>Power Supply</w:t>
+      </w:r>
+    </w:p>
+    <w:p>
+      <w:r>
+        <w:t xml:space="preserve">This </w:t>
+      </w:r>
+      <w:r>
+        <w:t xml:space="preserve">table is just an indication of the possible power consumption and it was made to give some insights. After seeing this table I think I can conclude that a </w:t>
+      </w:r>
+      <w:r>
+        <w:t>24V 10A</w:t>
+      </w:r>
+      <w:r>
+        <w:t xml:space="preserve"> (240W)</w:t>
+      </w:r>
+      <w:r>
+        <w:t xml:space="preserve"> power supply should be sufficient to run the whole device at full power, something that will not be typical but should be accounted for.</w:t>
+      </w:r>
+      <w:r>
+        <w:t xml:space="preserve"> This power supply will be an external one for the time being</w:t>
+      </w:r>
+      <w:r>
+        <w:t xml:space="preserve">, since it eliminates the need for a much bigger PCB </w:t>
+      </w:r>
+      <w:r>
+        <w:t>and extra EMC</w:t>
+      </w:r>
+      <w:r>
+        <w:t xml:space="preserve"> and safety</w:t>
+      </w:r>
+      <w:r>
+        <w:t xml:space="preserve"> precautions</w:t>
+      </w:r>
+      <w:r>
+        <w:t>. It also gives us the possibility to easily swap the PSU out if it gets damaged</w:t>
+      </w:r>
+      <w:r>
+        <w:t>.</w:t>
+      </w:r>
+    </w:p>
+    <w:p>
+      <w:pPr>
+        <w:pStyle w:val="Kop1"/>
+      </w:pPr>
+      <w:r>
         <w:t>Preventing Noise</w:t>
       </w:r>
     </w:p>
@@ -146,69 +198,159 @@
         <w:t xml:space="preserve">introduce interference (EMC) with signal lines, something that is not tolerable. </w:t>
       </w:r>
     </w:p>
+    <w:p>
+      <w:pPr>
+        <w:pStyle w:val="Kop1"/>
+      </w:pPr>
+      <w:r>
+        <w:lastRenderedPageBreak/>
+        <w:t>EMC</w:t>
+      </w:r>
+    </w:p>
+    <w:p>
+      <w:r>
+        <w:t>EMC or electromagnetic compatibil</w:t>
+      </w:r>
+      <w:r>
+        <w:t>ity is a significant part of every PCB design.</w:t>
+      </w:r>
+      <w:r>
+        <w:t xml:space="preserve"> This starts at the schematic level by making sure there are enough decoupling capacitors, </w:t>
+      </w:r>
+      <w:r>
+        <w:t xml:space="preserve">0 ohm star grounding and keeping HIGH power LOW power, digital and analog </w:t>
+      </w:r>
+      <w:r>
+        <w:t>circuits as isolated as</w:t>
+      </w:r>
+      <w:r>
+        <w:t xml:space="preserve"> possible.</w:t>
+      </w:r>
+    </w:p>
+    <w:p>
+      <w:pPr>
+        <w:pStyle w:val="Kop1"/>
+      </w:pPr>
+      <w:r>
+        <w:t>Power regulators</w:t>
+      </w:r>
+    </w:p>
+    <w:p>
+      <w:r>
+        <w:t>There a 2 main types of upping or lowering the voltage in a circuit. We can use Buck/Boost converters or linear regulators. The main benefit of using a buck/boost converter is its high efficiency and therefor lower heat dissipation.</w:t>
+      </w:r>
+      <w:r>
+        <w:t xml:space="preserve"> Sadly it comes at the price of many components (PCB space) and a </w:t>
+      </w:r>
+      <w:r>
+        <w:t>noise</w:t>
+      </w:r>
+      <w:r>
+        <w:t xml:space="preserve"> on the </w:t>
+      </w:r>
+      <w:r>
+        <w:t xml:space="preserve">supply line due to switching. </w:t>
+      </w:r>
+      <w:r>
+        <w:t>A linear regulator on the other hand waste</w:t>
+      </w:r>
+      <w:r>
+        <w:t>s an extreme amount of</w:t>
+      </w:r>
+      <w:r>
+        <w:t xml:space="preserve"> the energy supplied to</w:t>
+      </w:r>
+      <w:r>
+        <w:t xml:space="preserve"> it as</w:t>
+      </w:r>
+      <w:r>
+        <w:t xml:space="preserve"> heat, but the output </w:t>
+      </w:r>
+      <w:r>
+        <w:t>voltage does not create as much noise.</w:t>
+      </w:r>
+      <w:r>
+        <w:t xml:space="preserve"> A great bonus is that if the voltage difference is not great between input and output, than sometimes the linear regulator is more efficient than a switching.</w:t>
+      </w:r>
+      <w:r>
+        <w:t xml:space="preserve"> </w:t>
+      </w:r>
+    </w:p>
+    <w:p>
+      <w:r>
+        <w:t xml:space="preserve">Choosing what type fits our voltage rails </w:t>
+      </w:r>
+      <w:r>
+        <w:t xml:space="preserve">really depends on what </w:t>
+      </w:r>
+      <w:r>
+        <w:t>is more important in our device</w:t>
+      </w:r>
+      <w:r>
+        <w:t xml:space="preserve">’s </w:t>
+      </w:r>
+      <w:r>
+        <w:t>case.</w:t>
+      </w:r>
+      <w:r>
+        <w:t xml:space="preserve"> We care more about functionality and </w:t>
+      </w:r>
+      <w:r>
+        <w:t>repairability at this stage of the device so using a linear regulator would most likely be sufficient</w:t>
+      </w:r>
+      <w:r>
+        <w:t xml:space="preserve"> in most of our cases</w:t>
+      </w:r>
+      <w:r>
+        <w:t>.</w:t>
+      </w:r>
+    </w:p>
     <w:p/>
-    <w:p/>
-    <w:p/>
-    <w:p/>
-    <w:p/>
-    <w:p/>
-    <w:p>
-      <w:pPr>
-        <w:ind w:left="360"/>
-      </w:pPr>
-    </w:p>
-    <w:p>
-      <w:pPr>
-        <w:ind w:left="360"/>
-      </w:pPr>
-      <w:r>
-        <w:lastRenderedPageBreak/>
-        <w:br w:type="textWrapping" w:clear="all"/>
-      </w:r>
-    </w:p>
-    <w:p/>
-    <w:p>
-      <w:r>
-        <w:t>More current means,</w:t>
-      </w:r>
-      <w:r>
-        <w:t xml:space="preserve"> more noise</w:t>
-      </w:r>
-      <w:r>
-        <w:t xml:space="preserve"> </w:t>
-      </w:r>
-      <w:r>
-        <w:t xml:space="preserve">for sensitive components. </w:t>
-      </w:r>
-      <w:r>
-        <w:t>Reference voltage</w:t>
-      </w:r>
-      <w:r>
-        <w:t xml:space="preserve"> is important</w:t>
-      </w:r>
-      <w:r>
-        <w:t>.</w:t>
-      </w:r>
-    </w:p>
-    <w:p>
-      <w:r>
-        <w:t>Buck is wise (except for analog -&gt; linear regulators)</w:t>
-      </w:r>
-    </w:p>
-    <w:p>
-      <w:r>
-        <w:t>Isolated dc</w:t>
-      </w:r>
-      <w:r>
-        <w:t>-</w:t>
-      </w:r>
-      <w:r>
-        <w:t>dc converters (24V-&gt; isolated 5V, floating)</w:t>
-      </w:r>
-    </w:p>
-    <w:p>
-      <w:r>
-        <w:t>Keep analog and digital grounds of uC separate. Ground planes, not power planes.</w:t>
+    <w:p>
+      <w:pPr>
+        <w:pStyle w:val="Kop1"/>
+      </w:pPr>
+      <w:r>
+        <w:t>TS2596 Switching Regulator</w:t>
+      </w:r>
+    </w:p>
+    <w:p>
+      <w:r>
+        <w:drawing>
+          <wp:inline distT="0" distB="0" distL="0" distR="0" wp14:anchorId="41EBE298" wp14:editId="1A993266">
+            <wp:extent cx="5760720" cy="2860040"/>
+            <wp:effectExtent l="0" t="0" r="0" b="0"/>
+            <wp:docPr id="1" name="Afbeelding 1"/>
+            <wp:cNvGraphicFramePr>
+              <a:graphicFrameLocks xmlns:a="http://schemas.openxmlformats.org/drawingml/2006/main" noChangeAspect="1"/>
+            </wp:cNvGraphicFramePr>
+            <a:graphic xmlns:a="http://schemas.openxmlformats.org/drawingml/2006/main">
+              <a:graphicData uri="http://schemas.openxmlformats.org/drawingml/2006/picture">
+                <pic:pic xmlns:pic="http://schemas.openxmlformats.org/drawingml/2006/picture">
+                  <pic:nvPicPr>
+                    <pic:cNvPr id="1" name=""/>
+                    <pic:cNvPicPr/>
+                  </pic:nvPicPr>
+                  <pic:blipFill>
+                    <a:blip r:embed="rId7"/>
+                    <a:stretch>
+                      <a:fillRect/>
+                    </a:stretch>
+                  </pic:blipFill>
+                  <pic:spPr>
+                    <a:xfrm>
+                      <a:off x="0" y="0"/>
+                      <a:ext cx="5760720" cy="2860040"/>
+                    </a:xfrm>
+                    <a:prstGeom prst="rect">
+                      <a:avLst/>
+                    </a:prstGeom>
+                  </pic:spPr>
+                </pic:pic>
+              </a:graphicData>
+            </a:graphic>
+          </wp:inline>
+        </w:drawing>
       </w:r>
     </w:p>
     <w:sectPr>
@@ -790,6 +932,7 @@
   <w:style w:type="character" w:default="1" w:styleId="Standaardalinea-lettertype">
     <w:name w:val="Default Paragraph Font"/>
     <w:uiPriority w:val="1"/>
+    <w:semiHidden/>
     <w:unhideWhenUsed/>
   </w:style>
   <w:style w:type="table" w:default="1" w:styleId="Standaardtabel">

</xml_diff>

<commit_message>
cleanup and changed some names to Rastaban
</commit_message>
<xml_diff>
--- a/Hardware/PowerManagementSystem circuit.docx
+++ b/Hardware/PowerManagementSystem circuit.docx
@@ -6,9 +6,11 @@
       <w:pPr>
         <w:pStyle w:val="Kop1"/>
       </w:pPr>
+      <w:proofErr w:type="spellStart"/>
       <w:r>
         <w:t>PowerManagementSystem</w:t>
       </w:r>
+      <w:proofErr w:type="spellEnd"/>
     </w:p>
     <w:p>
       <w:r>
@@ -39,11 +41,19 @@
             <v:imagedata r:id="rId5" o:title=""/>
             <w10:wrap type="square" side="right"/>
           </v:shape>
-          <o:OLEObject Type="Embed" ProgID="Excel.Sheet.12" ShapeID="_x0000_s1026" DrawAspect="Content" ObjectID="_1724235745" r:id="rId6"/>
+          <o:OLEObject Type="Embed" ProgID="Excel.Sheet.12" ShapeID="_x0000_s1026" DrawAspect="Content" ObjectID="_1725277399" r:id="rId6"/>
         </w:object>
       </w:r>
       <w:r>
-        <w:t xml:space="preserve">The PowerManagementSystem </w:t>
+        <w:t xml:space="preserve">The </w:t>
+      </w:r>
+      <w:proofErr w:type="spellStart"/>
+      <w:r>
+        <w:t>PowerManagementSystem</w:t>
+      </w:r>
+      <w:proofErr w:type="spellEnd"/>
+      <w:r>
+        <w:t xml:space="preserve"> </w:t>
       </w:r>
       <w:r>
         <w:t xml:space="preserve">(PMS) </w:t>
@@ -52,7 +62,21 @@
         <w:t xml:space="preserve">will be in charge of providing energy to all components of the </w:t>
       </w:r>
       <w:r>
-        <w:t>Water Quality Monitoring device.</w:t>
+        <w:t>Water Quality Monitoring device</w:t>
+      </w:r>
+      <w:r>
+        <w:t xml:space="preserve"> (</w:t>
+      </w:r>
+      <w:proofErr w:type="spellStart"/>
+      <w:r>
+        <w:t>Rastaban</w:t>
+      </w:r>
+      <w:proofErr w:type="spellEnd"/>
+      <w:r>
+        <w:t>)</w:t>
+      </w:r>
+      <w:r>
+        <w:t>.</w:t>
       </w:r>
       <w:r>
         <w:t xml:space="preserve"> The device </w:t>

</xml_diff>

<commit_message>
started routing biger traces
</commit_message>
<xml_diff>
--- a/Hardware/PowerManagementSystem circuit.docx
+++ b/Hardware/PowerManagementSystem circuit.docx
@@ -6,11 +6,9 @@
       <w:pPr>
         <w:pStyle w:val="Kop1"/>
       </w:pPr>
-      <w:proofErr w:type="spellStart"/>
       <w:r>
         <w:t>PowerManagementSystem</w:t>
       </w:r>
-      <w:proofErr w:type="spellEnd"/>
     </w:p>
     <w:p>
       <w:r>
@@ -41,19 +39,11 @@
             <v:imagedata r:id="rId5" o:title=""/>
             <w10:wrap type="square" side="right"/>
           </v:shape>
-          <o:OLEObject Type="Embed" ProgID="Excel.Sheet.12" ShapeID="_x0000_s1026" DrawAspect="Content" ObjectID="_1725277399" r:id="rId6"/>
+          <o:OLEObject Type="Embed" ProgID="Excel.Sheet.12" ShapeID="_x0000_s1026" DrawAspect="Content" ObjectID="_1727686804" r:id="rId6"/>
         </w:object>
       </w:r>
       <w:r>
-        <w:t xml:space="preserve">The </w:t>
-      </w:r>
-      <w:proofErr w:type="spellStart"/>
-      <w:r>
-        <w:t>PowerManagementSystem</w:t>
-      </w:r>
-      <w:proofErr w:type="spellEnd"/>
-      <w:r>
-        <w:t xml:space="preserve"> </w:t>
+        <w:t xml:space="preserve">The PowerManagementSystem </w:t>
       </w:r>
       <w:r>
         <w:t xml:space="preserve">(PMS) </w:t>
@@ -67,11 +57,9 @@
       <w:r>
         <w:t xml:space="preserve"> (</w:t>
       </w:r>
-      <w:proofErr w:type="spellStart"/>
       <w:r>
         <w:t>Rastaban</w:t>
       </w:r>
-      <w:proofErr w:type="spellEnd"/>
       <w:r>
         <w:t>)</w:t>
       </w:r>
@@ -423,6 +411,55 @@
         <w:t>prototype.</w:t>
       </w:r>
     </w:p>
+    <w:p>
+      <w:pPr>
+        <w:pStyle w:val="Kop1"/>
+      </w:pPr>
+      <w:r>
+        <w:lastRenderedPageBreak/>
+        <w:t>Tracewith</w:t>
+      </w:r>
+    </w:p>
+    <w:p>
+      <w:r>
+        <w:drawing>
+          <wp:inline distT="0" distB="0" distL="0" distR="0" wp14:anchorId="113FBEA7" wp14:editId="3197C746">
+            <wp:extent cx="5760720" cy="5621020"/>
+            <wp:effectExtent l="0" t="0" r="0" b="0"/>
+            <wp:docPr id="1" name="Afbeelding 1" descr="Afbeelding met tafel&#10;&#10;Automatisch gegenereerde beschrijving"/>
+            <wp:cNvGraphicFramePr>
+              <a:graphicFrameLocks xmlns:a="http://schemas.openxmlformats.org/drawingml/2006/main" noChangeAspect="1"/>
+            </wp:cNvGraphicFramePr>
+            <a:graphic xmlns:a="http://schemas.openxmlformats.org/drawingml/2006/main">
+              <a:graphicData uri="http://schemas.openxmlformats.org/drawingml/2006/picture">
+                <pic:pic xmlns:pic="http://schemas.openxmlformats.org/drawingml/2006/picture">
+                  <pic:nvPicPr>
+                    <pic:cNvPr id="1" name="Afbeelding 1" descr="Afbeelding met tafel&#10;&#10;Automatisch gegenereerde beschrijving"/>
+                    <pic:cNvPicPr/>
+                  </pic:nvPicPr>
+                  <pic:blipFill>
+                    <a:blip r:embed="rId8"/>
+                    <a:stretch>
+                      <a:fillRect/>
+                    </a:stretch>
+                  </pic:blipFill>
+                  <pic:spPr>
+                    <a:xfrm>
+                      <a:off x="0" y="0"/>
+                      <a:ext cx="5760720" cy="5621020"/>
+                    </a:xfrm>
+                    <a:prstGeom prst="rect">
+                      <a:avLst/>
+                    </a:prstGeom>
+                  </pic:spPr>
+                </pic:pic>
+              </a:graphicData>
+            </a:graphic>
+          </wp:inline>
+        </w:drawing>
+      </w:r>
+    </w:p>
+    <w:p/>
     <w:sectPr>
       <w:pgSz w:w="11906" w:h="16838"/>
       <w:pgMar w:top="1417" w:right="1417" w:bottom="1417" w:left="1417" w:header="709" w:footer="709" w:gutter="0"/>

</xml_diff>